<commit_message>
Add back 3.4; Speed up vignettes with rds files for vpcs
</commit_message>
<xml_diff>
--- a/vignettes/pheno.docx
+++ b/vignettes/pheno.docx
@@ -439,7 +439,7 @@
                 <w:szCs w:val="22"/>
                 <w:color w:val="111111"/>
               </w:rPr>
-              <w:t xml:space="preserve">sd__eta.v</w:t>
+              <w:t xml:space="preserve"/>
             </w:r>
           </w:p>
         </w:tc>
@@ -468,7 +468,7 @@
                 <w:szCs w:val="22"/>
                 <w:color w:val="111111"/>
               </w:rPr>
-              <w:t xml:space="preserve">0.392    </w:t>
+              <w:t xml:space="preserve">(NA)        </w:t>
             </w:r>
           </w:p>
         </w:tc>
@@ -503,7 +503,7 @@
                 <w:szCs w:val="22"/>
                 <w:color w:val="111111"/>
               </w:rPr>
-              <w:t xml:space="preserve">cor__eta.v, eta.cl</w:t>
+              <w:t xml:space="preserve">sd__eta.v</w:t>
             </w:r>
           </w:p>
         </w:tc>
@@ -532,7 +532,7 @@
                 <w:szCs w:val="22"/>
                 <w:color w:val="111111"/>
               </w:rPr>
-              <w:t xml:space="preserve">0.986    </w:t>
+              <w:t xml:space="preserve">0.392    </w:t>
             </w:r>
           </w:p>
         </w:tc>
@@ -567,6 +567,198 @@
                 <w:szCs w:val="22"/>
                 <w:color w:val="111111"/>
               </w:rPr>
+              <w:t xml:space="preserve"/>
+            </w:r>
+          </w:p>
+        </w:tc>
+        <w:tc>
+          <w:tcPr>
+            <w:tcBorders/>
+            <w:shd w:val="clear" w:color="auto" w:fill="FFFFFF"/>
+            <w:tcMar>
+              <w:top w:w="0" w:type="dxa"/>
+              <w:bottom w:w="0" w:type="dxa"/>
+              <w:left w:w="0" w:type="dxa"/>
+              <w:right w:w="0" w:type="dxa"/>
+            </w:tcMar>
+            <w:vAlign w:val="top"/>
+          </w:tcPr>
+          <w:p>
+            <w:pPr>
+              <w:jc w:val="right"/>
+              <w:spacing w:after="80" w:before="80"/>
+              <w:ind w:firstLine="0" w:left="80" w:right="80"/>
+            </w:pPr>
+            <w:r xmlns:w="http://schemas.openxmlformats.org/wordprocessingml/2006/main" xmlns:wp="http://schemas.openxmlformats.org/drawingml/2006/wordprocessingDrawing" xmlns:r="http://schemas.openxmlformats.org/officeDocument/2006/relationships" xmlns:w14="http://schemas.microsoft.com/office/word/2010/wordml">
+              <w:rPr>
+                <w:rFonts w:ascii="Arial" w:hAnsi="Arial" w:eastAsia="Arial" w:cs="Arial"/>
+                <w:sz w:val="22"/>
+                <w:szCs w:val="22"/>
+                <w:color w:val="111111"/>
+              </w:rPr>
+              <w:t xml:space="preserve">(NA)        </w:t>
+            </w:r>
+          </w:p>
+        </w:tc>
+      </w:tr>
+      <w:tr>
+        <w:trPr>
+          <w:cantSplit/>
+          <w:trHeight w:val="360"/>
+        </w:trPr>
+        <w:tc>
+          <w:tcPr>
+            <w:tcBorders/>
+            <w:shd w:val="clear" w:color="auto" w:fill="FFFFFF"/>
+            <w:tcMar>
+              <w:top w:w="0" w:type="dxa"/>
+              <w:bottom w:w="0" w:type="dxa"/>
+              <w:left w:w="0" w:type="dxa"/>
+              <w:right w:w="0" w:type="dxa"/>
+            </w:tcMar>
+            <w:vAlign w:val="top"/>
+          </w:tcPr>
+          <w:p>
+            <w:pPr>
+              <w:jc w:val="left"/>
+              <w:spacing w:after="80" w:before="80"/>
+              <w:ind w:firstLine="0" w:left="80" w:right="80"/>
+            </w:pPr>
+            <w:r xmlns:w="http://schemas.openxmlformats.org/wordprocessingml/2006/main" xmlns:wp="http://schemas.openxmlformats.org/drawingml/2006/wordprocessingDrawing" xmlns:r="http://schemas.openxmlformats.org/officeDocument/2006/relationships" xmlns:w14="http://schemas.microsoft.com/office/word/2010/wordml">
+              <w:rPr>
+                <w:rFonts w:ascii="Arial" w:hAnsi="Arial" w:eastAsia="Arial" w:cs="Arial"/>
+                <w:sz w:val="22"/>
+                <w:szCs w:val="22"/>
+                <w:color w:val="111111"/>
+              </w:rPr>
+              <w:t xml:space="preserve">cor__eta.v, eta.cl</w:t>
+            </w:r>
+          </w:p>
+        </w:tc>
+        <w:tc>
+          <w:tcPr>
+            <w:tcBorders/>
+            <w:shd w:val="clear" w:color="auto" w:fill="FFFFFF"/>
+            <w:tcMar>
+              <w:top w:w="0" w:type="dxa"/>
+              <w:bottom w:w="0" w:type="dxa"/>
+              <w:left w:w="0" w:type="dxa"/>
+              <w:right w:w="0" w:type="dxa"/>
+            </w:tcMar>
+            <w:vAlign w:val="top"/>
+          </w:tcPr>
+          <w:p>
+            <w:pPr>
+              <w:jc w:val="right"/>
+              <w:spacing w:after="80" w:before="80"/>
+              <w:ind w:firstLine="0" w:left="80" w:right="80"/>
+            </w:pPr>
+            <w:r xmlns:w="http://schemas.openxmlformats.org/wordprocessingml/2006/main" xmlns:wp="http://schemas.openxmlformats.org/drawingml/2006/wordprocessingDrawing" xmlns:r="http://schemas.openxmlformats.org/officeDocument/2006/relationships" xmlns:w14="http://schemas.microsoft.com/office/word/2010/wordml">
+              <w:rPr>
+                <w:rFonts w:ascii="Arial" w:hAnsi="Arial" w:eastAsia="Arial" w:cs="Arial"/>
+                <w:sz w:val="22"/>
+                <w:szCs w:val="22"/>
+                <w:color w:val="111111"/>
+              </w:rPr>
+              <w:t xml:space="preserve">0.986    </w:t>
+            </w:r>
+          </w:p>
+        </w:tc>
+      </w:tr>
+      <w:tr>
+        <w:trPr>
+          <w:cantSplit/>
+          <w:trHeight w:val="360"/>
+        </w:trPr>
+        <w:tc>
+          <w:tcPr>
+            <w:tcBorders/>
+            <w:shd w:val="clear" w:color="auto" w:fill="FFFFFF"/>
+            <w:tcMar>
+              <w:top w:w="0" w:type="dxa"/>
+              <w:bottom w:w="0" w:type="dxa"/>
+              <w:left w:w="0" w:type="dxa"/>
+              <w:right w:w="0" w:type="dxa"/>
+            </w:tcMar>
+            <w:vAlign w:val="top"/>
+          </w:tcPr>
+          <w:p>
+            <w:pPr>
+              <w:jc w:val="left"/>
+              <w:spacing w:after="80" w:before="80"/>
+              <w:ind w:firstLine="0" w:left="80" w:right="80"/>
+            </w:pPr>
+            <w:r xmlns:w="http://schemas.openxmlformats.org/wordprocessingml/2006/main" xmlns:wp="http://schemas.openxmlformats.org/drawingml/2006/wordprocessingDrawing" xmlns:r="http://schemas.openxmlformats.org/officeDocument/2006/relationships" xmlns:w14="http://schemas.microsoft.com/office/word/2010/wordml">
+              <w:rPr>
+                <w:rFonts w:ascii="Arial" w:hAnsi="Arial" w:eastAsia="Arial" w:cs="Arial"/>
+                <w:sz w:val="22"/>
+                <w:szCs w:val="22"/>
+                <w:color w:val="111111"/>
+              </w:rPr>
+              <w:t xml:space="preserve"/>
+            </w:r>
+          </w:p>
+        </w:tc>
+        <w:tc>
+          <w:tcPr>
+            <w:tcBorders/>
+            <w:shd w:val="clear" w:color="auto" w:fill="FFFFFF"/>
+            <w:tcMar>
+              <w:top w:w="0" w:type="dxa"/>
+              <w:bottom w:w="0" w:type="dxa"/>
+              <w:left w:w="0" w:type="dxa"/>
+              <w:right w:w="0" w:type="dxa"/>
+            </w:tcMar>
+            <w:vAlign w:val="top"/>
+          </w:tcPr>
+          <w:p>
+            <w:pPr>
+              <w:jc w:val="right"/>
+              <w:spacing w:after="80" w:before="80"/>
+              <w:ind w:firstLine="0" w:left="80" w:right="80"/>
+            </w:pPr>
+            <w:r xmlns:w="http://schemas.openxmlformats.org/wordprocessingml/2006/main" xmlns:wp="http://schemas.openxmlformats.org/drawingml/2006/wordprocessingDrawing" xmlns:r="http://schemas.openxmlformats.org/officeDocument/2006/relationships" xmlns:w14="http://schemas.microsoft.com/office/word/2010/wordml">
+              <w:rPr>
+                <w:rFonts w:ascii="Arial" w:hAnsi="Arial" w:eastAsia="Arial" w:cs="Arial"/>
+                <w:sz w:val="22"/>
+                <w:szCs w:val="22"/>
+                <w:color w:val="111111"/>
+              </w:rPr>
+              <w:t xml:space="preserve">(NA)        </w:t>
+            </w:r>
+          </w:p>
+        </w:tc>
+      </w:tr>
+      <w:tr>
+        <w:trPr>
+          <w:cantSplit/>
+          <w:trHeight w:val="360"/>
+        </w:trPr>
+        <w:tc>
+          <w:tcPr>
+            <w:tcBorders/>
+            <w:shd w:val="clear" w:color="auto" w:fill="FFFFFF"/>
+            <w:tcMar>
+              <w:top w:w="0" w:type="dxa"/>
+              <w:bottom w:w="0" w:type="dxa"/>
+              <w:left w:w="0" w:type="dxa"/>
+              <w:right w:w="0" w:type="dxa"/>
+            </w:tcMar>
+            <w:vAlign w:val="top"/>
+          </w:tcPr>
+          <w:p>
+            <w:pPr>
+              <w:jc w:val="left"/>
+              <w:spacing w:after="80" w:before="80"/>
+              <w:ind w:firstLine="0" w:left="80" w:right="80"/>
+            </w:pPr>
+            <w:r xmlns:w="http://schemas.openxmlformats.org/wordprocessingml/2006/main" xmlns:wp="http://schemas.openxmlformats.org/drawingml/2006/wordprocessingDrawing" xmlns:r="http://schemas.openxmlformats.org/officeDocument/2006/relationships" xmlns:w14="http://schemas.microsoft.com/office/word/2010/wordml">
+              <w:rPr>
+                <w:rFonts w:ascii="Arial" w:hAnsi="Arial" w:eastAsia="Arial" w:cs="Arial"/>
+                <w:sz w:val="22"/>
+                <w:szCs w:val="22"/>
+                <w:color w:val="111111"/>
+              </w:rPr>
               <w:t xml:space="preserve">add.err</w:t>
             </w:r>
           </w:p>
@@ -597,6 +789,72 @@
                 <w:color w:val="111111"/>
               </w:rPr>
               <w:t xml:space="preserve">2.840    </w:t>
+            </w:r>
+          </w:p>
+        </w:tc>
+      </w:tr>
+      <w:tr>
+        <w:trPr>
+          <w:cantSplit/>
+          <w:trHeight w:val="360"/>
+        </w:trPr>
+        <w:tc>
+          <w:tcPr>
+            <w:tcBorders/>
+            <w:shd w:val="clear" w:color="auto" w:fill="FFFFFF"/>
+            <w:tcMar>
+              <w:top w:w="0" w:type="dxa"/>
+              <w:bottom w:w="0" w:type="dxa"/>
+              <w:left w:w="0" w:type="dxa"/>
+              <w:right w:w="0" w:type="dxa"/>
+            </w:tcMar>
+            <w:vAlign w:val="top"/>
+          </w:tcPr>
+          <w:p>
+            <w:pPr>
+              <w:jc w:val="left"/>
+              <w:spacing w:after="80" w:before="80"/>
+              <w:ind w:firstLine="0" w:left="80" w:right="80"/>
+            </w:pPr>
+            <w:r xmlns:w="http://schemas.openxmlformats.org/wordprocessingml/2006/main" xmlns:wp="http://schemas.openxmlformats.org/drawingml/2006/wordprocessingDrawing" xmlns:r="http://schemas.openxmlformats.org/officeDocument/2006/relationships" xmlns:w14="http://schemas.microsoft.com/office/word/2010/wordml">
+              <w:rPr>
+                <w:rFonts w:ascii="Arial" w:hAnsi="Arial" w:eastAsia="Arial" w:cs="Arial"/>
+                <w:sz w:val="22"/>
+                <w:szCs w:val="22"/>
+                <w:color w:val="111111"/>
+              </w:rPr>
+              <w:t xml:space="preserve"/>
+            </w:r>
+          </w:p>
+        </w:tc>
+        <w:tc>
+          <w:tcPr>
+            <w:tcBorders>
+              <w:bottom w:val="single" w:sz="3" w:space="0" w:color="000000"/>
+            </w:tcBorders>
+            <w:shd w:val="clear" w:color="auto" w:fill="FFFFFF"/>
+            <w:tcMar>
+              <w:top w:w="0" w:type="dxa"/>
+              <w:bottom w:w="0" w:type="dxa"/>
+              <w:left w:w="0" w:type="dxa"/>
+              <w:right w:w="0" w:type="dxa"/>
+            </w:tcMar>
+            <w:vAlign w:val="top"/>
+          </w:tcPr>
+          <w:p>
+            <w:pPr>
+              <w:jc w:val="right"/>
+              <w:spacing w:after="80" w:before="80"/>
+              <w:ind w:firstLine="0" w:left="80" w:right="80"/>
+            </w:pPr>
+            <w:r xmlns:w="http://schemas.openxmlformats.org/wordprocessingml/2006/main" xmlns:wp="http://schemas.openxmlformats.org/drawingml/2006/wordprocessingDrawing" xmlns:r="http://schemas.openxmlformats.org/officeDocument/2006/relationships" xmlns:w14="http://schemas.microsoft.com/office/word/2010/wordml">
+              <w:rPr>
+                <w:rFonts w:ascii="Arial" w:hAnsi="Arial" w:eastAsia="Arial" w:cs="Arial"/>
+                <w:sz w:val="22"/>
+                <w:szCs w:val="22"/>
+                <w:color w:val="111111"/>
+              </w:rPr>
+              <w:t xml:space="preserve">(NA)        </w:t>
             </w:r>
           </w:p>
         </w:tc>

</xml_diff>